<commit_message>
update set up instruction
</commit_message>
<xml_diff>
--- a/Setup Instructions.docx
+++ b/Setup Instructions.docx
@@ -280,6 +280,21 @@
       <w:r>
         <w:t>" package).</w:t>
       </w:r>
+      <w:r>
+        <w:br/>
+      </w:r>
+      <w:bookmarkStart w:id="0" w:name="_GoBack"/>
+      <w:r>
+        <w:rPr>
+          <w:b/>
+          <w:u w:val="single"/>
+        </w:rPr>
+        <w:t>Note:</w:t>
+      </w:r>
+      <w:bookmarkEnd w:id="0"/>
+      <w:r>
+        <w:t xml:space="preserve"> Error Simulator must be run where the server is running</w:t>
+      </w:r>
     </w:p>
     <w:p>
       <w:pPr>
@@ -530,10 +545,9 @@
         <w:br/>
       </w:r>
       <w:r>
-        <w:br/>
-      </w:r>
-      <w:bookmarkStart w:id="0" w:name="_GoBack"/>
-      <w:bookmarkEnd w:id="0"/>
+        <w:lastRenderedPageBreak/>
+        <w:br/>
+      </w:r>
     </w:p>
     <w:p>
       <w:pPr>
@@ -547,7 +561,6 @@
         <w:rPr>
           <w:b/>
         </w:rPr>
-        <w:lastRenderedPageBreak/>
         <w:t>Run "Client.java"</w:t>
       </w:r>
       <w:r>
@@ -560,6 +573,10 @@
       <w:proofErr w:type="spellEnd"/>
       <w:r>
         <w:t>" package)</w:t>
+      </w:r>
+      <w:r>
+        <w:br/>
+        <w:t>Type and enter following:</w:t>
       </w:r>
     </w:p>
     <w:p>
@@ -571,33 +588,42 @@
         </w:numPr>
       </w:pPr>
       <w:r>
-        <w:t xml:space="preserve">Enter </w:t>
-      </w:r>
-      <w:r>
-        <w:rPr>
-          <w:rFonts w:ascii="Consolas" w:hAnsi="Consolas"/>
-          <w:b/>
-        </w:rPr>
-        <w:t>'1'</w:t>
-      </w:r>
-      <w:r>
-        <w:t xml:space="preserve"> to send an RR</w:t>
-      </w:r>
-      <w:r>
-        <w:t xml:space="preserve">Q OR </w:t>
-      </w:r>
-      <w:r>
-        <w:rPr>
-          <w:rFonts w:ascii="Consolas" w:hAnsi="Consolas"/>
-          <w:b/>
-        </w:rPr>
-        <w:t>'2'</w:t>
-      </w:r>
-      <w:r>
-        <w:t xml:space="preserve"> to send a</w:t>
-      </w:r>
-      <w:r>
-        <w:t xml:space="preserve"> WRQ.</w:t>
+        <w:t>To read a file from server</w:t>
+      </w:r>
+      <w:r>
+        <w:br/>
+        <w:t xml:space="preserve">       </w:t>
+      </w:r>
+      <w:r>
+        <w:rPr>
+          <w:color w:val="404040" w:themeColor="text1" w:themeTint="BF"/>
+        </w:rPr>
+        <w:t xml:space="preserve"> </w:t>
+      </w:r>
+      <w:r>
+        <w:rPr>
+          <w:rFonts w:ascii="Consolas" w:hAnsi="Consolas" w:cs="Consolas"/>
+          <w:b/>
+          <w:color w:val="404040" w:themeColor="text1" w:themeTint="BF"/>
+        </w:rPr>
+        <w:t>read [filename] [host address]</w:t>
+      </w:r>
+      <w:r>
+        <w:rPr>
+          <w:rFonts w:ascii="Consolas" w:hAnsi="Consolas" w:cs="Consolas"/>
+          <w:b/>
+          <w:color w:val="404040" w:themeColor="text1" w:themeTint="BF"/>
+        </w:rPr>
+        <w:br/>
+        <w:t xml:space="preserve">      </w:t>
+      </w:r>
+      <w:r>
+        <w:rPr>
+          <w:rFonts w:ascii="Consolas" w:hAnsi="Consolas" w:cs="Consolas"/>
+          <w:b/>
+          <w:color w:val="404040" w:themeColor="text1" w:themeTint="BF"/>
+        </w:rPr>
+        <w:t>e.g. 'read server_big.txt 192.168.46.1'</w:t>
       </w:r>
     </w:p>
     <w:p>
@@ -609,15 +635,47 @@
         </w:numPr>
       </w:pPr>
       <w:r>
-        <w:t>Type and enter the filename you want to read (e.g. enter 'server_big.txt' for RRQ or 'client_big.txt' for WRQ).</w:t>
-      </w:r>
-    </w:p>
-    <w:p>
-      <w:r>
-        <w:tab/>
-      </w:r>
-      <w:r>
-        <w:tab/>
+        <w:t>To write a file to server</w:t>
+      </w:r>
+      <w:r>
+        <w:br/>
+        <w:t xml:space="preserve">        </w:t>
+      </w:r>
+      <w:r>
+        <w:rPr>
+          <w:rFonts w:ascii="Consolas" w:hAnsi="Consolas" w:cs="Consolas"/>
+          <w:b/>
+          <w:color w:val="404040" w:themeColor="text1" w:themeTint="BF"/>
+        </w:rPr>
+        <w:t>write [filename] [host address]</w:t>
+      </w:r>
+      <w:r>
+        <w:rPr>
+          <w:color w:val="404040" w:themeColor="text1" w:themeTint="BF"/>
+        </w:rPr>
+        <w:br/>
+        <w:t xml:space="preserve">             </w:t>
+      </w:r>
+      <w:r>
+        <w:rPr>
+          <w:rFonts w:ascii="Consolas" w:hAnsi="Consolas" w:cs="Consolas"/>
+          <w:b/>
+          <w:color w:val="404040" w:themeColor="text1" w:themeTint="BF"/>
+        </w:rPr>
+        <w:t>e.g. 'write client_big.txt 192.168.46.1'</w:t>
+      </w:r>
+      <w:r>
+        <w:rPr>
+          <w:rFonts w:ascii="Consolas" w:hAnsi="Consolas" w:cs="Consolas"/>
+          <w:b/>
+          <w:color w:val="000000"/>
+          <w:sz w:val="20"/>
+          <w:szCs w:val="20"/>
+        </w:rPr>
+        <w:br/>
+      </w:r>
+      <w:r>
+        <w:br/>
       </w:r>
       <w:r>
         <w:t xml:space="preserve">*** </w:t>
@@ -716,7 +774,7 @@
         </w:numPr>
       </w:pPr>
       <w:r>
-        <w:t xml:space="preserve"> For WRQ: The file should be transferred to the '</w:t>
+        <w:t>For WRQ: The file should be transferred to the '</w:t>
       </w:r>
       <w:proofErr w:type="spellStart"/>
       <w:r>

</xml_diff>

<commit_message>
allow client not to specify servers host (localhost will be used in that case)
</commit_message>
<xml_diff>
--- a/Setup Instructions.docx
+++ b/Setup Instructions.docx
@@ -238,7 +238,15 @@
         <w:t>Run "Server.java"</w:t>
       </w:r>
       <w:r>
-        <w:t xml:space="preserve"> (Under "tftp" package).</w:t>
+        <w:t xml:space="preserve"> (Under "</w:t>
+      </w:r>
+      <w:proofErr w:type="spellStart"/>
+      <w:r>
+        <w:t>tftp</w:t>
+      </w:r>
+      <w:proofErr w:type="spellEnd"/>
+      <w:r>
+        <w:t>" package).</w:t>
       </w:r>
     </w:p>
     <w:p>
@@ -262,7 +270,15 @@
         <w:t xml:space="preserve"> </w:t>
       </w:r>
       <w:r>
-        <w:t>(Under "tftp" package).</w:t>
+        <w:t>(Under "</w:t>
+      </w:r>
+      <w:proofErr w:type="spellStart"/>
+      <w:r>
+        <w:t>tftp</w:t>
+      </w:r>
+      <w:proofErr w:type="spellEnd"/>
+      <w:r>
+        <w:t>" package).</w:t>
       </w:r>
       <w:r>
         <w:br/>
@@ -275,8 +291,19 @@
         <w:t>Note:</w:t>
       </w:r>
       <w:r>
-        <w:t xml:space="preserve"> Error Simulator must be run where the server is running</w:t>
-      </w:r>
+        <w:t xml:space="preserve"> Error Simulator must be run where the</w:t>
+      </w:r>
+      <w:r>
+        <w:rPr>
+          <w:b/>
+        </w:rPr>
+        <w:t xml:space="preserve"> client</w:t>
+      </w:r>
+      <w:r>
+        <w:t xml:space="preserve"> is running</w:t>
+      </w:r>
+      <w:bookmarkStart w:id="0" w:name="_GoBack"/>
+      <w:bookmarkEnd w:id="0"/>
     </w:p>
     <w:p>
       <w:pPr>
@@ -371,7 +398,29 @@
           <w:sz w:val="20"/>
           <w:szCs w:val="20"/>
         </w:rPr>
-        <w:t>2 [Block #] [DATA or ACK] [How much delay (in miliseconds)]</w:t>
+        <w:t xml:space="preserve">2 [Block #] [DATA or ACK] [How much delay (in </w:t>
+      </w:r>
+      <w:proofErr w:type="spellStart"/>
+      <w:r>
+        <w:rPr>
+          <w:rFonts w:ascii="Consolas" w:hAnsi="Consolas"/>
+          <w:b/>
+          <w:color w:val="595959" w:themeColor="text1" w:themeTint="A6"/>
+          <w:sz w:val="20"/>
+          <w:szCs w:val="20"/>
+        </w:rPr>
+        <w:t>miliseconds</w:t>
+      </w:r>
+      <w:proofErr w:type="spellEnd"/>
+      <w:r>
+        <w:rPr>
+          <w:rFonts w:ascii="Consolas" w:hAnsi="Consolas"/>
+          <w:b/>
+          <w:color w:val="595959" w:themeColor="text1" w:themeTint="A6"/>
+          <w:sz w:val="20"/>
+          <w:szCs w:val="20"/>
+        </w:rPr>
+        <w:t>)]</w:t>
       </w:r>
       <w:r>
         <w:br/>
@@ -407,14 +456,34 @@
           <w:sz w:val="20"/>
           <w:szCs w:val="20"/>
         </w:rPr>
-        <w:t>3 [Block #] [DATA or ACK] [Space between duplicates ((in miliseconds))]</w:t>
+        <w:t xml:space="preserve">3 [Block #] [DATA or ACK] [Space between duplicates ((in </w:t>
+      </w:r>
+      <w:proofErr w:type="spellStart"/>
+      <w:r>
+        <w:rPr>
+          <w:rFonts w:ascii="Consolas" w:hAnsi="Consolas"/>
+          <w:b/>
+          <w:color w:val="595959" w:themeColor="text1" w:themeTint="A6"/>
+          <w:sz w:val="20"/>
+          <w:szCs w:val="20"/>
+        </w:rPr>
+        <w:t>miliseconds</w:t>
+      </w:r>
+      <w:proofErr w:type="spellEnd"/>
+      <w:r>
+        <w:rPr>
+          <w:rFonts w:ascii="Consolas" w:hAnsi="Consolas"/>
+          <w:b/>
+          <w:color w:val="595959" w:themeColor="text1" w:themeTint="A6"/>
+          <w:sz w:val="20"/>
+          <w:szCs w:val="20"/>
+        </w:rPr>
+        <w:t>))]</w:t>
       </w:r>
       <w:r>
         <w:br/>
         <w:t xml:space="preserve">       e.g. '3 2 DATA 3000', '3 3 ACK 2</w:t>
       </w:r>
-      <w:bookmarkStart w:id="0" w:name="_GoBack"/>
-      <w:bookmarkEnd w:id="0"/>
       <w:r>
         <w:t>500' etc.</w:t>
       </w:r>
@@ -510,7 +579,15 @@
         <w:t>Run "Client.java"</w:t>
       </w:r>
       <w:r>
-        <w:t xml:space="preserve"> (Under "tftp" package)</w:t>
+        <w:t xml:space="preserve"> (Under "</w:t>
+      </w:r>
+      <w:proofErr w:type="spellStart"/>
+      <w:r>
+        <w:t>tftp</w:t>
+      </w:r>
+      <w:proofErr w:type="spellEnd"/>
+      <w:r>
+        <w:t>" package)</w:t>
       </w:r>
       <w:r>
         <w:br/>
@@ -629,7 +706,23 @@
         <w:tab/>
       </w:r>
       <w:r>
-        <w:t>For RRQ: the file must reside in "test_files/server" folder. (e.g 'server_big.txt')</w:t>
+        <w:t>For RRQ: the file must reside in "</w:t>
+      </w:r>
+      <w:proofErr w:type="spellStart"/>
+      <w:r>
+        <w:t>test_files</w:t>
+      </w:r>
+      <w:proofErr w:type="spellEnd"/>
+      <w:r>
+        <w:t>/server" folder. (</w:t>
+      </w:r>
+      <w:proofErr w:type="spellStart"/>
+      <w:r>
+        <w:t>e.g</w:t>
+      </w:r>
+      <w:proofErr w:type="spellEnd"/>
+      <w:r>
+        <w:t xml:space="preserve"> 'server_big.txt')</w:t>
       </w:r>
     </w:p>
     <w:p>
@@ -640,7 +733,23 @@
         <w:tab/>
       </w:r>
       <w:r>
-        <w:t>For WRQ: the file must reside in "test_files/client" folder. (e.g 'client_big.txt')</w:t>
+        <w:t>For WRQ: the file must reside in "</w:t>
+      </w:r>
+      <w:proofErr w:type="spellStart"/>
+      <w:r>
+        <w:t>test_files</w:t>
+      </w:r>
+      <w:proofErr w:type="spellEnd"/>
+      <w:r>
+        <w:t>/client" folder. (</w:t>
+      </w:r>
+      <w:proofErr w:type="spellStart"/>
+      <w:r>
+        <w:t>e.g</w:t>
+      </w:r>
+      <w:proofErr w:type="spellEnd"/>
+      <w:r>
+        <w:t xml:space="preserve"> 'client_big.txt')</w:t>
       </w:r>
     </w:p>
     <w:p>
@@ -652,7 +761,15 @@
         </w:numPr>
       </w:pPr>
       <w:r>
-        <w:t>For RRQ: The file now should be transferred to the 'test_files/client' folder from server.</w:t>
+        <w:t>For RRQ: The file now should be transferred to the '</w:t>
+      </w:r>
+      <w:proofErr w:type="spellStart"/>
+      <w:r>
+        <w:t>test_files</w:t>
+      </w:r>
+      <w:proofErr w:type="spellEnd"/>
+      <w:r>
+        <w:t>/client' folder from server.</w:t>
       </w:r>
     </w:p>
     <w:p>
@@ -664,7 +781,15 @@
         </w:numPr>
       </w:pPr>
       <w:r>
-        <w:t xml:space="preserve">For WRQ: The file should be transferred to the 'test_files/server' folder from client. </w:t>
+        <w:t>For WRQ: The file should be transferred to the '</w:t>
+      </w:r>
+      <w:proofErr w:type="spellStart"/>
+      <w:r>
+        <w:t>test_files</w:t>
+      </w:r>
+      <w:proofErr w:type="spellEnd"/>
+      <w:r>
+        <w:t xml:space="preserve">/server' folder from client. </w:t>
       </w:r>
     </w:p>
     <w:p>

</xml_diff>